<commit_message>
Practic programs, new string methods and few generic methods
</commit_message>
<xml_diff>
--- a/Documents/RESOURCES.docx
+++ b/Documents/RESOURCES.docx
@@ -1,6 +1,6 @@
 
 <file path=word/document.xml><?xml version="1.0" encoding="utf-8"?>
-<w:document xmlns:wpc="http://schemas.microsoft.com/office/word/2010/wordprocessingCanvas" xmlns:cx="http://schemas.microsoft.com/office/drawing/2014/chartex" xmlns:cx1="http://schemas.microsoft.com/office/drawing/2015/9/8/chartex" xmlns:cx2="http://schemas.microsoft.com/office/drawing/2015/10/21/chartex" xmlns:cx3="http://schemas.microsoft.com/office/drawing/2016/5/9/chartex" xmlns:cx4="http://schemas.microsoft.com/office/drawing/2016/5/10/chartex" xmlns:cx5="http://schemas.microsoft.com/office/drawing/2016/5/11/chartex" xmlns:cx6="http://schemas.microsoft.com/office/drawing/2016/5/12/chartex" xmlns:cx7="http://schemas.microsoft.com/office/drawing/2016/5/13/chartex" xmlns:cx8="http://schemas.microsoft.com/office/drawing/2016/5/14/chartex" xmlns:mc="http://schemas.openxmlformats.org/markup-compatibility/2006" xmlns:aink="http://schemas.microsoft.com/office/drawing/2016/ink" xmlns:am3d="http://schemas.microsoft.com/office/drawing/2017/model3d" xmlns:o="urn:schemas-microsoft-com:office:office" xmlns:oel="http://schemas.microsoft.com/office/2019/extlst" xmlns:r="http://schemas.openxmlformats.org/officeDocument/2006/relationships" xmlns:m="http://schemas.openxmlformats.org/officeDocument/2006/math" xmlns:v="urn:schemas-microsoft-com:vml" xmlns:wp14="http://schemas.microsoft.com/office/word/2010/wordprocessingDrawing" xmlns:wp="http://schemas.openxmlformats.org/drawingml/2006/wordprocessingDrawing" xmlns:w10="urn:schemas-microsoft-com:office:word" xmlns:w="http://schemas.openxmlformats.org/wordprocessingml/2006/main" xmlns:w14="http://schemas.microsoft.com/office/word/2010/wordml" xmlns:w15="http://schemas.microsoft.com/office/word/2012/wordml" xmlns:w16cex="http://schemas.microsoft.com/office/word/2018/wordml/cex" xmlns:w16cid="http://schemas.microsoft.com/office/word/2016/wordml/cid" xmlns:w16="http://schemas.microsoft.com/office/word/2018/wordml" xmlns:w16sdtdh="http://schemas.microsoft.com/office/word/2020/wordml/sdtdatahash" xmlns:w16se="http://schemas.microsoft.com/office/word/2015/wordml/symex" xmlns:wpg="http://schemas.microsoft.com/office/word/2010/wordprocessingGroup" xmlns:wpi="http://schemas.microsoft.com/office/word/2010/wordprocessingInk" xmlns:wne="http://schemas.microsoft.com/office/word/2006/wordml" xmlns:wps="http://schemas.microsoft.com/office/word/2010/wordprocessingShape" mc:Ignorable="w14 w15 w16se w16cid w16 w16cex w16sdtdh wp14">
+<w:document xmlns:wpc="http://schemas.microsoft.com/office/word/2010/wordprocessingCanvas" xmlns:cx="http://schemas.microsoft.com/office/drawing/2014/chartex" xmlns:cx1="http://schemas.microsoft.com/office/drawing/2015/9/8/chartex" xmlns:cx2="http://schemas.microsoft.com/office/drawing/2015/10/21/chartex" xmlns:cx3="http://schemas.microsoft.com/office/drawing/2016/5/9/chartex" xmlns:cx4="http://schemas.microsoft.com/office/drawing/2016/5/10/chartex" xmlns:cx5="http://schemas.microsoft.com/office/drawing/2016/5/11/chartex" xmlns:cx6="http://schemas.microsoft.com/office/drawing/2016/5/12/chartex" xmlns:cx7="http://schemas.microsoft.com/office/drawing/2016/5/13/chartex" xmlns:cx8="http://schemas.microsoft.com/office/drawing/2016/5/14/chartex" xmlns:mc="http://schemas.openxmlformats.org/markup-compatibility/2006" xmlns:aink="http://schemas.microsoft.com/office/drawing/2016/ink" xmlns:am3d="http://schemas.microsoft.com/office/drawing/2017/model3d" xmlns:o="urn:schemas-microsoft-com:office:office" xmlns:oel="http://schemas.microsoft.com/office/2019/extlst" xmlns:r="http://schemas.openxmlformats.org/officeDocument/2006/relationships" xmlns:m="http://schemas.openxmlformats.org/officeDocument/2006/math" xmlns:v="urn:schemas-microsoft-com:vml" xmlns:wp14="http://schemas.microsoft.com/office/word/2010/wordprocessingDrawing" xmlns:wp="http://schemas.openxmlformats.org/drawingml/2006/wordprocessingDrawing" xmlns:w10="urn:schemas-microsoft-com:office:word" xmlns:w="http://schemas.openxmlformats.org/wordprocessingml/2006/main" xmlns:w14="http://schemas.microsoft.com/office/word/2010/wordml" xmlns:w15="http://schemas.microsoft.com/office/word/2012/wordml" xmlns:w16cex="http://schemas.microsoft.com/office/word/2018/wordml/cex" xmlns:w16cid="http://schemas.microsoft.com/office/word/2016/wordml/cid" xmlns:w16="http://schemas.microsoft.com/office/word/2018/wordml" xmlns:w16du="http://schemas.microsoft.com/office/word/2023/wordml/word16du" xmlns:w16sdtdh="http://schemas.microsoft.com/office/word/2020/wordml/sdtdatahash" xmlns:w16se="http://schemas.microsoft.com/office/word/2015/wordml/symex" xmlns:wpg="http://schemas.microsoft.com/office/word/2010/wordprocessingGroup" xmlns:wpi="http://schemas.microsoft.com/office/word/2010/wordprocessingInk" xmlns:wne="http://schemas.microsoft.com/office/word/2006/wordml" xmlns:wps="http://schemas.microsoft.com/office/word/2010/wordprocessingShape" mc:Ignorable="w14 w15 w16se w16cid w16 w16cex w16sdtdh w16du wp14">
   <w:body>
     <w:p>
       <w:pPr>
@@ -124,20 +124,8 @@
             <w:u w:val="single"/>
             <w14:ligatures w14:val="none"/>
           </w:rPr>
-          <w:t xml:space="preserve">What is Python? it's Uses and Applications - </w:t>
+          <w:t>What is Python? it's Uses and Applications - GeeksforGeeks</w:t>
         </w:r>
-        <w:proofErr w:type="spellStart"/>
-        <w:r>
-          <w:rPr>
-            <w:rFonts w:ascii="Times New Roman" w:eastAsia="Times New Roman" w:hAnsi="Times New Roman" w:cs="Times New Roman"/>
-            <w:color w:val="000000" w:themeColor="text1"/>
-            <w:kern w:val="0"/>
-            <w:u w:val="single"/>
-            <w14:ligatures w14:val="none"/>
-          </w:rPr>
-          <w:t>GeeksforGeeks</w:t>
-        </w:r>
-        <w:proofErr w:type="spellEnd"/>
       </w:hyperlink>
     </w:p>
     <w:p>
@@ -165,45 +153,8 @@
             <w:u w:val="single"/>
             <w14:ligatures w14:val="none"/>
           </w:rPr>
-          <w:t xml:space="preserve">Best Way </w:t>
+          <w:t>Best Way To Start Learning Python - A Complete Roadmap - GeeksforGeeks</w:t>
         </w:r>
-        <w:proofErr w:type="gramStart"/>
-        <w:r>
-          <w:rPr>
-            <w:rFonts w:ascii="Times New Roman" w:eastAsia="Times New Roman" w:hAnsi="Times New Roman" w:cs="Times New Roman"/>
-            <w:color w:val="FF0000"/>
-            <w:kern w:val="0"/>
-            <w:highlight w:val="green"/>
-            <w:u w:val="single"/>
-            <w14:ligatures w14:val="none"/>
-          </w:rPr>
-          <w:t>To</w:t>
-        </w:r>
-        <w:proofErr w:type="gramEnd"/>
-        <w:r>
-          <w:rPr>
-            <w:rFonts w:ascii="Times New Roman" w:eastAsia="Times New Roman" w:hAnsi="Times New Roman" w:cs="Times New Roman"/>
-            <w:color w:val="FF0000"/>
-            <w:kern w:val="0"/>
-            <w:highlight w:val="green"/>
-            <w:u w:val="single"/>
-            <w14:ligatures w14:val="none"/>
-          </w:rPr>
-          <w:t xml:space="preserve"> Start Learning Python - A Complete Roadmap - </w:t>
-        </w:r>
-        <w:proofErr w:type="spellStart"/>
-        <w:r>
-          <w:rPr>
-            <w:rFonts w:ascii="Times New Roman" w:eastAsia="Times New Roman" w:hAnsi="Times New Roman" w:cs="Times New Roman"/>
-            <w:color w:val="FF0000"/>
-            <w:kern w:val="0"/>
-            <w:highlight w:val="green"/>
-            <w:u w:val="single"/>
-            <w14:ligatures w14:val="none"/>
-          </w:rPr>
-          <w:t>GeeksforGeeks</w:t>
-        </w:r>
-        <w:proofErr w:type="spellEnd"/>
       </w:hyperlink>
     </w:p>
     <w:p>
@@ -230,20 +181,8 @@
             <w:u w:val="single"/>
             <w14:ligatures w14:val="none"/>
           </w:rPr>
-          <w:t xml:space="preserve">Top 7 Python Developer Tools - </w:t>
+          <w:t>Top 7 Python Developer Tools - GeeksforGeeks</w:t>
         </w:r>
-        <w:proofErr w:type="spellStart"/>
-        <w:r>
-          <w:rPr>
-            <w:rFonts w:ascii="Times New Roman" w:eastAsia="Times New Roman" w:hAnsi="Times New Roman" w:cs="Times New Roman"/>
-            <w:color w:val="000000" w:themeColor="text1"/>
-            <w:kern w:val="0"/>
-            <w:u w:val="single"/>
-            <w14:ligatures w14:val="none"/>
-          </w:rPr>
-          <w:t>GeeksforGeeks</w:t>
-        </w:r>
-        <w:proofErr w:type="spellEnd"/>
       </w:hyperlink>
     </w:p>
     <w:p>
@@ -254,6 +193,35 @@
         </w:numPr>
         <w:spacing w:before="100" w:beforeAutospacing="1" w:after="100" w:afterAutospacing="1" w:line="240" w:lineRule="auto"/>
         <w:rPr>
+          <w:rStyle w:val="Hyperlink"/>
+          <w:rFonts w:ascii="Times New Roman" w:eastAsia="Times New Roman" w:hAnsi="Times New Roman" w:cs="Times New Roman"/>
+          <w:color w:val="000000" w:themeColor="text1"/>
+          <w:kern w:val="0"/>
+          <w14:ligatures w14:val="none"/>
+        </w:rPr>
+      </w:pPr>
+      <w:hyperlink r:id="rId8" w:history="1">
+        <w:r>
+          <w:rPr>
+            <w:rStyle w:val="Hyperlink"/>
+            <w:rFonts w:ascii="Times New Roman" w:eastAsia="Times New Roman" w:hAnsi="Times New Roman" w:cs="Times New Roman"/>
+            <w:color w:val="C00000"/>
+            <w:kern w:val="0"/>
+            <w:highlight w:val="green"/>
+            <w14:ligatures w14:val="none"/>
+          </w:rPr>
+          <w:t>Strings – Basic Introduction</w:t>
+        </w:r>
+      </w:hyperlink>
+    </w:p>
+    <w:p>
+      <w:pPr>
+        <w:numPr>
+          <w:ilvl w:val="0"/>
+          <w:numId w:val="1"/>
+        </w:numPr>
+        <w:spacing w:before="100" w:beforeAutospacing="1" w:after="100" w:afterAutospacing="1" w:line="240" w:lineRule="auto"/>
+        <w:rPr>
           <w:rFonts w:ascii="Times New Roman" w:eastAsia="Times New Roman" w:hAnsi="Times New Roman" w:cs="Times New Roman"/>
           <w:color w:val="000000" w:themeColor="text1"/>
           <w:kern w:val="0"/>
@@ -261,16 +229,17 @@
           <w14:ligatures w14:val="none"/>
         </w:rPr>
       </w:pPr>
-      <w:hyperlink r:id="rId8" w:history="1">
+      <w:hyperlink r:id="rId9" w:history="1">
         <w:r>
           <w:rPr>
             <w:rStyle w:val="Hyperlink"/>
             <w:rFonts w:ascii="Times New Roman" w:eastAsia="Times New Roman" w:hAnsi="Times New Roman" w:cs="Times New Roman"/>
-            <w:color w:val="auto"/>
+            <w:color w:val="C00000"/>
             <w:kern w:val="0"/>
+            <w:highlight w:val="green"/>
             <w14:ligatures w14:val="none"/>
           </w:rPr>
-          <w:t>Strings – Basic Introduction</w:t>
+          <w:t>String – Basic Introduction2</w:t>
         </w:r>
       </w:hyperlink>
     </w:p>
@@ -447,7 +416,7 @@
 </file>
 
 <file path=word/numbering.xml><?xml version="1.0" encoding="utf-8"?>
-<w:numbering xmlns:wpc="http://schemas.microsoft.com/office/word/2010/wordprocessingCanvas" xmlns:cx="http://schemas.microsoft.com/office/drawing/2014/chartex" xmlns:cx1="http://schemas.microsoft.com/office/drawing/2015/9/8/chartex" xmlns:cx2="http://schemas.microsoft.com/office/drawing/2015/10/21/chartex" xmlns:cx3="http://schemas.microsoft.com/office/drawing/2016/5/9/chartex" xmlns:cx4="http://schemas.microsoft.com/office/drawing/2016/5/10/chartex" xmlns:cx5="http://schemas.microsoft.com/office/drawing/2016/5/11/chartex" xmlns:cx6="http://schemas.microsoft.com/office/drawing/2016/5/12/chartex" xmlns:cx7="http://schemas.microsoft.com/office/drawing/2016/5/13/chartex" xmlns:cx8="http://schemas.microsoft.com/office/drawing/2016/5/14/chartex" xmlns:mc="http://schemas.openxmlformats.org/markup-compatibility/2006" xmlns:aink="http://schemas.microsoft.com/office/drawing/2016/ink" xmlns:am3d="http://schemas.microsoft.com/office/drawing/2017/model3d" xmlns:o="urn:schemas-microsoft-com:office:office" xmlns:oel="http://schemas.microsoft.com/office/2019/extlst" xmlns:r="http://schemas.openxmlformats.org/officeDocument/2006/relationships" xmlns:m="http://schemas.openxmlformats.org/officeDocument/2006/math" xmlns:v="urn:schemas-microsoft-com:vml" xmlns:wp14="http://schemas.microsoft.com/office/word/2010/wordprocessingDrawing" xmlns:wp="http://schemas.openxmlformats.org/drawingml/2006/wordprocessingDrawing" xmlns:w10="urn:schemas-microsoft-com:office:word" xmlns:w="http://schemas.openxmlformats.org/wordprocessingml/2006/main" xmlns:w14="http://schemas.microsoft.com/office/word/2010/wordml" xmlns:w15="http://schemas.microsoft.com/office/word/2012/wordml" xmlns:w16cex="http://schemas.microsoft.com/office/word/2018/wordml/cex" xmlns:w16cid="http://schemas.microsoft.com/office/word/2016/wordml/cid" xmlns:w16="http://schemas.microsoft.com/office/word/2018/wordml" xmlns:w16sdtdh="http://schemas.microsoft.com/office/word/2020/wordml/sdtdatahash" xmlns:w16se="http://schemas.microsoft.com/office/word/2015/wordml/symex" xmlns:wpg="http://schemas.microsoft.com/office/word/2010/wordprocessingGroup" xmlns:wpi="http://schemas.microsoft.com/office/word/2010/wordprocessingInk" xmlns:wne="http://schemas.microsoft.com/office/word/2006/wordml" xmlns:wps="http://schemas.microsoft.com/office/word/2010/wordprocessingShape" mc:Ignorable="w14 w15 w16se w16cid w16 w16cex w16sdtdh wp14">
+<w:numbering xmlns:wpc="http://schemas.microsoft.com/office/word/2010/wordprocessingCanvas" xmlns:cx="http://schemas.microsoft.com/office/drawing/2014/chartex" xmlns:cx1="http://schemas.microsoft.com/office/drawing/2015/9/8/chartex" xmlns:cx2="http://schemas.microsoft.com/office/drawing/2015/10/21/chartex" xmlns:cx3="http://schemas.microsoft.com/office/drawing/2016/5/9/chartex" xmlns:cx4="http://schemas.microsoft.com/office/drawing/2016/5/10/chartex" xmlns:cx5="http://schemas.microsoft.com/office/drawing/2016/5/11/chartex" xmlns:cx6="http://schemas.microsoft.com/office/drawing/2016/5/12/chartex" xmlns:cx7="http://schemas.microsoft.com/office/drawing/2016/5/13/chartex" xmlns:cx8="http://schemas.microsoft.com/office/drawing/2016/5/14/chartex" xmlns:mc="http://schemas.openxmlformats.org/markup-compatibility/2006" xmlns:aink="http://schemas.microsoft.com/office/drawing/2016/ink" xmlns:am3d="http://schemas.microsoft.com/office/drawing/2017/model3d" xmlns:o="urn:schemas-microsoft-com:office:office" xmlns:oel="http://schemas.microsoft.com/office/2019/extlst" xmlns:r="http://schemas.openxmlformats.org/officeDocument/2006/relationships" xmlns:m="http://schemas.openxmlformats.org/officeDocument/2006/math" xmlns:v="urn:schemas-microsoft-com:vml" xmlns:wp14="http://schemas.microsoft.com/office/word/2010/wordprocessingDrawing" xmlns:wp="http://schemas.openxmlformats.org/drawingml/2006/wordprocessingDrawing" xmlns:w10="urn:schemas-microsoft-com:office:word" xmlns:w="http://schemas.openxmlformats.org/wordprocessingml/2006/main" xmlns:w14="http://schemas.microsoft.com/office/word/2010/wordml" xmlns:w15="http://schemas.microsoft.com/office/word/2012/wordml" xmlns:w16cex="http://schemas.microsoft.com/office/word/2018/wordml/cex" xmlns:w16cid="http://schemas.microsoft.com/office/word/2016/wordml/cid" xmlns:w16="http://schemas.microsoft.com/office/word/2018/wordml" xmlns:w16du="http://schemas.microsoft.com/office/word/2023/wordml/word16du" xmlns:w16sdtdh="http://schemas.microsoft.com/office/word/2020/wordml/sdtdatahash" xmlns:w16se="http://schemas.microsoft.com/office/word/2015/wordml/symex" xmlns:wpg="http://schemas.microsoft.com/office/word/2010/wordprocessingGroup" xmlns:wpi="http://schemas.microsoft.com/office/word/2010/wordprocessingInk" xmlns:wne="http://schemas.microsoft.com/office/word/2006/wordml" xmlns:wps="http://schemas.microsoft.com/office/word/2010/wordprocessingShape" mc:Ignorable="w14 w15 w16se w16cid w16 w16cex w16sdtdh w16du wp14">
   <w:abstractNum w:abstractNumId="0" w15:restartNumberingAfterBreak="0">
     <w:nsid w:val="62730F17"/>
     <w:multiLevelType w:val="multilevel"/>
@@ -684,7 +653,7 @@
 </file>
 
 <file path=word/styles.xml><?xml version="1.0" encoding="utf-8"?>
-<w:styles xmlns:mc="http://schemas.openxmlformats.org/markup-compatibility/2006" xmlns:r="http://schemas.openxmlformats.org/officeDocument/2006/relationships" xmlns:w="http://schemas.openxmlformats.org/wordprocessingml/2006/main" xmlns:w14="http://schemas.microsoft.com/office/word/2010/wordml" xmlns:w15="http://schemas.microsoft.com/office/word/2012/wordml" xmlns:w16cex="http://schemas.microsoft.com/office/word/2018/wordml/cex" xmlns:w16cid="http://schemas.microsoft.com/office/word/2016/wordml/cid" xmlns:w16="http://schemas.microsoft.com/office/word/2018/wordml" xmlns:w16sdtdh="http://schemas.microsoft.com/office/word/2020/wordml/sdtdatahash" xmlns:w16se="http://schemas.microsoft.com/office/word/2015/wordml/symex" mc:Ignorable="w14 w15 w16se w16cid w16 w16cex w16sdtdh">
+<w:styles xmlns:mc="http://schemas.openxmlformats.org/markup-compatibility/2006" xmlns:r="http://schemas.openxmlformats.org/officeDocument/2006/relationships" xmlns:w="http://schemas.openxmlformats.org/wordprocessingml/2006/main" xmlns:w14="http://schemas.microsoft.com/office/word/2010/wordml" xmlns:w15="http://schemas.microsoft.com/office/word/2012/wordml" xmlns:w16cex="http://schemas.microsoft.com/office/word/2018/wordml/cex" xmlns:w16cid="http://schemas.microsoft.com/office/word/2016/wordml/cid" xmlns:w16="http://schemas.microsoft.com/office/word/2018/wordml" xmlns:w16du="http://schemas.microsoft.com/office/word/2023/wordml/word16du" xmlns:w16sdtdh="http://schemas.microsoft.com/office/word/2020/wordml/sdtdatahash" xmlns:w16se="http://schemas.microsoft.com/office/word/2015/wordml/symex" mc:Ignorable="w14 w15 w16se w16cid w16 w16cex w16sdtdh w16du">
   <w:docDefaults>
     <w:rPrDefault>
       <w:rPr>

</xml_diff>

<commit_message>
[Python] String practice programs, string methods and generic python methods #46 #55 (#56)
* 5 programs

* Practic programs, new string methods and few generic methods
</commit_message>
<xml_diff>
--- a/Documents/RESOURCES.docx
+++ b/Documents/RESOURCES.docx
@@ -1,6 +1,6 @@
 
 <file path=word/document.xml><?xml version="1.0" encoding="utf-8"?>
-<w:document xmlns:wpc="http://schemas.microsoft.com/office/word/2010/wordprocessingCanvas" xmlns:cx="http://schemas.microsoft.com/office/drawing/2014/chartex" xmlns:cx1="http://schemas.microsoft.com/office/drawing/2015/9/8/chartex" xmlns:cx2="http://schemas.microsoft.com/office/drawing/2015/10/21/chartex" xmlns:cx3="http://schemas.microsoft.com/office/drawing/2016/5/9/chartex" xmlns:cx4="http://schemas.microsoft.com/office/drawing/2016/5/10/chartex" xmlns:cx5="http://schemas.microsoft.com/office/drawing/2016/5/11/chartex" xmlns:cx6="http://schemas.microsoft.com/office/drawing/2016/5/12/chartex" xmlns:cx7="http://schemas.microsoft.com/office/drawing/2016/5/13/chartex" xmlns:cx8="http://schemas.microsoft.com/office/drawing/2016/5/14/chartex" xmlns:mc="http://schemas.openxmlformats.org/markup-compatibility/2006" xmlns:aink="http://schemas.microsoft.com/office/drawing/2016/ink" xmlns:am3d="http://schemas.microsoft.com/office/drawing/2017/model3d" xmlns:o="urn:schemas-microsoft-com:office:office" xmlns:oel="http://schemas.microsoft.com/office/2019/extlst" xmlns:r="http://schemas.openxmlformats.org/officeDocument/2006/relationships" xmlns:m="http://schemas.openxmlformats.org/officeDocument/2006/math" xmlns:v="urn:schemas-microsoft-com:vml" xmlns:wp14="http://schemas.microsoft.com/office/word/2010/wordprocessingDrawing" xmlns:wp="http://schemas.openxmlformats.org/drawingml/2006/wordprocessingDrawing" xmlns:w10="urn:schemas-microsoft-com:office:word" xmlns:w="http://schemas.openxmlformats.org/wordprocessingml/2006/main" xmlns:w14="http://schemas.microsoft.com/office/word/2010/wordml" xmlns:w15="http://schemas.microsoft.com/office/word/2012/wordml" xmlns:w16cex="http://schemas.microsoft.com/office/word/2018/wordml/cex" xmlns:w16cid="http://schemas.microsoft.com/office/word/2016/wordml/cid" xmlns:w16="http://schemas.microsoft.com/office/word/2018/wordml" xmlns:w16sdtdh="http://schemas.microsoft.com/office/word/2020/wordml/sdtdatahash" xmlns:w16se="http://schemas.microsoft.com/office/word/2015/wordml/symex" xmlns:wpg="http://schemas.microsoft.com/office/word/2010/wordprocessingGroup" xmlns:wpi="http://schemas.microsoft.com/office/word/2010/wordprocessingInk" xmlns:wne="http://schemas.microsoft.com/office/word/2006/wordml" xmlns:wps="http://schemas.microsoft.com/office/word/2010/wordprocessingShape" mc:Ignorable="w14 w15 w16se w16cid w16 w16cex w16sdtdh wp14">
+<w:document xmlns:wpc="http://schemas.microsoft.com/office/word/2010/wordprocessingCanvas" xmlns:cx="http://schemas.microsoft.com/office/drawing/2014/chartex" xmlns:cx1="http://schemas.microsoft.com/office/drawing/2015/9/8/chartex" xmlns:cx2="http://schemas.microsoft.com/office/drawing/2015/10/21/chartex" xmlns:cx3="http://schemas.microsoft.com/office/drawing/2016/5/9/chartex" xmlns:cx4="http://schemas.microsoft.com/office/drawing/2016/5/10/chartex" xmlns:cx5="http://schemas.microsoft.com/office/drawing/2016/5/11/chartex" xmlns:cx6="http://schemas.microsoft.com/office/drawing/2016/5/12/chartex" xmlns:cx7="http://schemas.microsoft.com/office/drawing/2016/5/13/chartex" xmlns:cx8="http://schemas.microsoft.com/office/drawing/2016/5/14/chartex" xmlns:mc="http://schemas.openxmlformats.org/markup-compatibility/2006" xmlns:aink="http://schemas.microsoft.com/office/drawing/2016/ink" xmlns:am3d="http://schemas.microsoft.com/office/drawing/2017/model3d" xmlns:o="urn:schemas-microsoft-com:office:office" xmlns:oel="http://schemas.microsoft.com/office/2019/extlst" xmlns:r="http://schemas.openxmlformats.org/officeDocument/2006/relationships" xmlns:m="http://schemas.openxmlformats.org/officeDocument/2006/math" xmlns:v="urn:schemas-microsoft-com:vml" xmlns:wp14="http://schemas.microsoft.com/office/word/2010/wordprocessingDrawing" xmlns:wp="http://schemas.openxmlformats.org/drawingml/2006/wordprocessingDrawing" xmlns:w10="urn:schemas-microsoft-com:office:word" xmlns:w="http://schemas.openxmlformats.org/wordprocessingml/2006/main" xmlns:w14="http://schemas.microsoft.com/office/word/2010/wordml" xmlns:w15="http://schemas.microsoft.com/office/word/2012/wordml" xmlns:w16cex="http://schemas.microsoft.com/office/word/2018/wordml/cex" xmlns:w16cid="http://schemas.microsoft.com/office/word/2016/wordml/cid" xmlns:w16="http://schemas.microsoft.com/office/word/2018/wordml" xmlns:w16du="http://schemas.microsoft.com/office/word/2023/wordml/word16du" xmlns:w16sdtdh="http://schemas.microsoft.com/office/word/2020/wordml/sdtdatahash" xmlns:w16se="http://schemas.microsoft.com/office/word/2015/wordml/symex" xmlns:wpg="http://schemas.microsoft.com/office/word/2010/wordprocessingGroup" xmlns:wpi="http://schemas.microsoft.com/office/word/2010/wordprocessingInk" xmlns:wne="http://schemas.microsoft.com/office/word/2006/wordml" xmlns:wps="http://schemas.microsoft.com/office/word/2010/wordprocessingShape" mc:Ignorable="w14 w15 w16se w16cid w16 w16cex w16sdtdh w16du wp14">
   <w:body>
     <w:p>
       <w:pPr>
@@ -124,20 +124,8 @@
             <w:u w:val="single"/>
             <w14:ligatures w14:val="none"/>
           </w:rPr>
-          <w:t xml:space="preserve">What is Python? it's Uses and Applications - </w:t>
+          <w:t>What is Python? it's Uses and Applications - GeeksforGeeks</w:t>
         </w:r>
-        <w:proofErr w:type="spellStart"/>
-        <w:r>
-          <w:rPr>
-            <w:rFonts w:ascii="Times New Roman" w:eastAsia="Times New Roman" w:hAnsi="Times New Roman" w:cs="Times New Roman"/>
-            <w:color w:val="000000" w:themeColor="text1"/>
-            <w:kern w:val="0"/>
-            <w:u w:val="single"/>
-            <w14:ligatures w14:val="none"/>
-          </w:rPr>
-          <w:t>GeeksforGeeks</w:t>
-        </w:r>
-        <w:proofErr w:type="spellEnd"/>
       </w:hyperlink>
     </w:p>
     <w:p>
@@ -165,45 +153,8 @@
             <w:u w:val="single"/>
             <w14:ligatures w14:val="none"/>
           </w:rPr>
-          <w:t xml:space="preserve">Best Way </w:t>
+          <w:t>Best Way To Start Learning Python - A Complete Roadmap - GeeksforGeeks</w:t>
         </w:r>
-        <w:proofErr w:type="gramStart"/>
-        <w:r>
-          <w:rPr>
-            <w:rFonts w:ascii="Times New Roman" w:eastAsia="Times New Roman" w:hAnsi="Times New Roman" w:cs="Times New Roman"/>
-            <w:color w:val="FF0000"/>
-            <w:kern w:val="0"/>
-            <w:highlight w:val="green"/>
-            <w:u w:val="single"/>
-            <w14:ligatures w14:val="none"/>
-          </w:rPr>
-          <w:t>To</w:t>
-        </w:r>
-        <w:proofErr w:type="gramEnd"/>
-        <w:r>
-          <w:rPr>
-            <w:rFonts w:ascii="Times New Roman" w:eastAsia="Times New Roman" w:hAnsi="Times New Roman" w:cs="Times New Roman"/>
-            <w:color w:val="FF0000"/>
-            <w:kern w:val="0"/>
-            <w:highlight w:val="green"/>
-            <w:u w:val="single"/>
-            <w14:ligatures w14:val="none"/>
-          </w:rPr>
-          <w:t xml:space="preserve"> Start Learning Python - A Complete Roadmap - </w:t>
-        </w:r>
-        <w:proofErr w:type="spellStart"/>
-        <w:r>
-          <w:rPr>
-            <w:rFonts w:ascii="Times New Roman" w:eastAsia="Times New Roman" w:hAnsi="Times New Roman" w:cs="Times New Roman"/>
-            <w:color w:val="FF0000"/>
-            <w:kern w:val="0"/>
-            <w:highlight w:val="green"/>
-            <w:u w:val="single"/>
-            <w14:ligatures w14:val="none"/>
-          </w:rPr>
-          <w:t>GeeksforGeeks</w:t>
-        </w:r>
-        <w:proofErr w:type="spellEnd"/>
       </w:hyperlink>
     </w:p>
     <w:p>
@@ -230,20 +181,8 @@
             <w:u w:val="single"/>
             <w14:ligatures w14:val="none"/>
           </w:rPr>
-          <w:t xml:space="preserve">Top 7 Python Developer Tools - </w:t>
+          <w:t>Top 7 Python Developer Tools - GeeksforGeeks</w:t>
         </w:r>
-        <w:proofErr w:type="spellStart"/>
-        <w:r>
-          <w:rPr>
-            <w:rFonts w:ascii="Times New Roman" w:eastAsia="Times New Roman" w:hAnsi="Times New Roman" w:cs="Times New Roman"/>
-            <w:color w:val="000000" w:themeColor="text1"/>
-            <w:kern w:val="0"/>
-            <w:u w:val="single"/>
-            <w14:ligatures w14:val="none"/>
-          </w:rPr>
-          <w:t>GeeksforGeeks</w:t>
-        </w:r>
-        <w:proofErr w:type="spellEnd"/>
       </w:hyperlink>
     </w:p>
     <w:p>
@@ -254,6 +193,35 @@
         </w:numPr>
         <w:spacing w:before="100" w:beforeAutospacing="1" w:after="100" w:afterAutospacing="1" w:line="240" w:lineRule="auto"/>
         <w:rPr>
+          <w:rStyle w:val="Hyperlink"/>
+          <w:rFonts w:ascii="Times New Roman" w:eastAsia="Times New Roman" w:hAnsi="Times New Roman" w:cs="Times New Roman"/>
+          <w:color w:val="000000" w:themeColor="text1"/>
+          <w:kern w:val="0"/>
+          <w14:ligatures w14:val="none"/>
+        </w:rPr>
+      </w:pPr>
+      <w:hyperlink r:id="rId8" w:history="1">
+        <w:r>
+          <w:rPr>
+            <w:rStyle w:val="Hyperlink"/>
+            <w:rFonts w:ascii="Times New Roman" w:eastAsia="Times New Roman" w:hAnsi="Times New Roman" w:cs="Times New Roman"/>
+            <w:color w:val="C00000"/>
+            <w:kern w:val="0"/>
+            <w:highlight w:val="green"/>
+            <w14:ligatures w14:val="none"/>
+          </w:rPr>
+          <w:t>Strings – Basic Introduction</w:t>
+        </w:r>
+      </w:hyperlink>
+    </w:p>
+    <w:p>
+      <w:pPr>
+        <w:numPr>
+          <w:ilvl w:val="0"/>
+          <w:numId w:val="1"/>
+        </w:numPr>
+        <w:spacing w:before="100" w:beforeAutospacing="1" w:after="100" w:afterAutospacing="1" w:line="240" w:lineRule="auto"/>
+        <w:rPr>
           <w:rFonts w:ascii="Times New Roman" w:eastAsia="Times New Roman" w:hAnsi="Times New Roman" w:cs="Times New Roman"/>
           <w:color w:val="000000" w:themeColor="text1"/>
           <w:kern w:val="0"/>
@@ -261,16 +229,17 @@
           <w14:ligatures w14:val="none"/>
         </w:rPr>
       </w:pPr>
-      <w:hyperlink r:id="rId8" w:history="1">
+      <w:hyperlink r:id="rId9" w:history="1">
         <w:r>
           <w:rPr>
             <w:rStyle w:val="Hyperlink"/>
             <w:rFonts w:ascii="Times New Roman" w:eastAsia="Times New Roman" w:hAnsi="Times New Roman" w:cs="Times New Roman"/>
-            <w:color w:val="auto"/>
+            <w:color w:val="C00000"/>
             <w:kern w:val="0"/>
+            <w:highlight w:val="green"/>
             <w14:ligatures w14:val="none"/>
           </w:rPr>
-          <w:t>Strings – Basic Introduction</w:t>
+          <w:t>String – Basic Introduction2</w:t>
         </w:r>
       </w:hyperlink>
     </w:p>
@@ -447,7 +416,7 @@
 </file>
 
 <file path=word/numbering.xml><?xml version="1.0" encoding="utf-8"?>
-<w:numbering xmlns:wpc="http://schemas.microsoft.com/office/word/2010/wordprocessingCanvas" xmlns:cx="http://schemas.microsoft.com/office/drawing/2014/chartex" xmlns:cx1="http://schemas.microsoft.com/office/drawing/2015/9/8/chartex" xmlns:cx2="http://schemas.microsoft.com/office/drawing/2015/10/21/chartex" xmlns:cx3="http://schemas.microsoft.com/office/drawing/2016/5/9/chartex" xmlns:cx4="http://schemas.microsoft.com/office/drawing/2016/5/10/chartex" xmlns:cx5="http://schemas.microsoft.com/office/drawing/2016/5/11/chartex" xmlns:cx6="http://schemas.microsoft.com/office/drawing/2016/5/12/chartex" xmlns:cx7="http://schemas.microsoft.com/office/drawing/2016/5/13/chartex" xmlns:cx8="http://schemas.microsoft.com/office/drawing/2016/5/14/chartex" xmlns:mc="http://schemas.openxmlformats.org/markup-compatibility/2006" xmlns:aink="http://schemas.microsoft.com/office/drawing/2016/ink" xmlns:am3d="http://schemas.microsoft.com/office/drawing/2017/model3d" xmlns:o="urn:schemas-microsoft-com:office:office" xmlns:oel="http://schemas.microsoft.com/office/2019/extlst" xmlns:r="http://schemas.openxmlformats.org/officeDocument/2006/relationships" xmlns:m="http://schemas.openxmlformats.org/officeDocument/2006/math" xmlns:v="urn:schemas-microsoft-com:vml" xmlns:wp14="http://schemas.microsoft.com/office/word/2010/wordprocessingDrawing" xmlns:wp="http://schemas.openxmlformats.org/drawingml/2006/wordprocessingDrawing" xmlns:w10="urn:schemas-microsoft-com:office:word" xmlns:w="http://schemas.openxmlformats.org/wordprocessingml/2006/main" xmlns:w14="http://schemas.microsoft.com/office/word/2010/wordml" xmlns:w15="http://schemas.microsoft.com/office/word/2012/wordml" xmlns:w16cex="http://schemas.microsoft.com/office/word/2018/wordml/cex" xmlns:w16cid="http://schemas.microsoft.com/office/word/2016/wordml/cid" xmlns:w16="http://schemas.microsoft.com/office/word/2018/wordml" xmlns:w16sdtdh="http://schemas.microsoft.com/office/word/2020/wordml/sdtdatahash" xmlns:w16se="http://schemas.microsoft.com/office/word/2015/wordml/symex" xmlns:wpg="http://schemas.microsoft.com/office/word/2010/wordprocessingGroup" xmlns:wpi="http://schemas.microsoft.com/office/word/2010/wordprocessingInk" xmlns:wne="http://schemas.microsoft.com/office/word/2006/wordml" xmlns:wps="http://schemas.microsoft.com/office/word/2010/wordprocessingShape" mc:Ignorable="w14 w15 w16se w16cid w16 w16cex w16sdtdh wp14">
+<w:numbering xmlns:wpc="http://schemas.microsoft.com/office/word/2010/wordprocessingCanvas" xmlns:cx="http://schemas.microsoft.com/office/drawing/2014/chartex" xmlns:cx1="http://schemas.microsoft.com/office/drawing/2015/9/8/chartex" xmlns:cx2="http://schemas.microsoft.com/office/drawing/2015/10/21/chartex" xmlns:cx3="http://schemas.microsoft.com/office/drawing/2016/5/9/chartex" xmlns:cx4="http://schemas.microsoft.com/office/drawing/2016/5/10/chartex" xmlns:cx5="http://schemas.microsoft.com/office/drawing/2016/5/11/chartex" xmlns:cx6="http://schemas.microsoft.com/office/drawing/2016/5/12/chartex" xmlns:cx7="http://schemas.microsoft.com/office/drawing/2016/5/13/chartex" xmlns:cx8="http://schemas.microsoft.com/office/drawing/2016/5/14/chartex" xmlns:mc="http://schemas.openxmlformats.org/markup-compatibility/2006" xmlns:aink="http://schemas.microsoft.com/office/drawing/2016/ink" xmlns:am3d="http://schemas.microsoft.com/office/drawing/2017/model3d" xmlns:o="urn:schemas-microsoft-com:office:office" xmlns:oel="http://schemas.microsoft.com/office/2019/extlst" xmlns:r="http://schemas.openxmlformats.org/officeDocument/2006/relationships" xmlns:m="http://schemas.openxmlformats.org/officeDocument/2006/math" xmlns:v="urn:schemas-microsoft-com:vml" xmlns:wp14="http://schemas.microsoft.com/office/word/2010/wordprocessingDrawing" xmlns:wp="http://schemas.openxmlformats.org/drawingml/2006/wordprocessingDrawing" xmlns:w10="urn:schemas-microsoft-com:office:word" xmlns:w="http://schemas.openxmlformats.org/wordprocessingml/2006/main" xmlns:w14="http://schemas.microsoft.com/office/word/2010/wordml" xmlns:w15="http://schemas.microsoft.com/office/word/2012/wordml" xmlns:w16cex="http://schemas.microsoft.com/office/word/2018/wordml/cex" xmlns:w16cid="http://schemas.microsoft.com/office/word/2016/wordml/cid" xmlns:w16="http://schemas.microsoft.com/office/word/2018/wordml" xmlns:w16du="http://schemas.microsoft.com/office/word/2023/wordml/word16du" xmlns:w16sdtdh="http://schemas.microsoft.com/office/word/2020/wordml/sdtdatahash" xmlns:w16se="http://schemas.microsoft.com/office/word/2015/wordml/symex" xmlns:wpg="http://schemas.microsoft.com/office/word/2010/wordprocessingGroup" xmlns:wpi="http://schemas.microsoft.com/office/word/2010/wordprocessingInk" xmlns:wne="http://schemas.microsoft.com/office/word/2006/wordml" xmlns:wps="http://schemas.microsoft.com/office/word/2010/wordprocessingShape" mc:Ignorable="w14 w15 w16se w16cid w16 w16cex w16sdtdh w16du wp14">
   <w:abstractNum w:abstractNumId="0" w15:restartNumberingAfterBreak="0">
     <w:nsid w:val="62730F17"/>
     <w:multiLevelType w:val="multilevel"/>
@@ -684,7 +653,7 @@
 </file>
 
 <file path=word/styles.xml><?xml version="1.0" encoding="utf-8"?>
-<w:styles xmlns:mc="http://schemas.openxmlformats.org/markup-compatibility/2006" xmlns:r="http://schemas.openxmlformats.org/officeDocument/2006/relationships" xmlns:w="http://schemas.openxmlformats.org/wordprocessingml/2006/main" xmlns:w14="http://schemas.microsoft.com/office/word/2010/wordml" xmlns:w15="http://schemas.microsoft.com/office/word/2012/wordml" xmlns:w16cex="http://schemas.microsoft.com/office/word/2018/wordml/cex" xmlns:w16cid="http://schemas.microsoft.com/office/word/2016/wordml/cid" xmlns:w16="http://schemas.microsoft.com/office/word/2018/wordml" xmlns:w16sdtdh="http://schemas.microsoft.com/office/word/2020/wordml/sdtdatahash" xmlns:w16se="http://schemas.microsoft.com/office/word/2015/wordml/symex" mc:Ignorable="w14 w15 w16se w16cid w16 w16cex w16sdtdh">
+<w:styles xmlns:mc="http://schemas.openxmlformats.org/markup-compatibility/2006" xmlns:r="http://schemas.openxmlformats.org/officeDocument/2006/relationships" xmlns:w="http://schemas.openxmlformats.org/wordprocessingml/2006/main" xmlns:w14="http://schemas.microsoft.com/office/word/2010/wordml" xmlns:w15="http://schemas.microsoft.com/office/word/2012/wordml" xmlns:w16cex="http://schemas.microsoft.com/office/word/2018/wordml/cex" xmlns:w16cid="http://schemas.microsoft.com/office/word/2016/wordml/cid" xmlns:w16="http://schemas.microsoft.com/office/word/2018/wordml" xmlns:w16du="http://schemas.microsoft.com/office/word/2023/wordml/word16du" xmlns:w16sdtdh="http://schemas.microsoft.com/office/word/2020/wordml/sdtdatahash" xmlns:w16se="http://schemas.microsoft.com/office/word/2015/wordml/symex" mc:Ignorable="w14 w15 w16se w16cid w16 w16cex w16sdtdh w16du">
   <w:docDefaults>
     <w:rPrDefault>
       <w:rPr>

</xml_diff>